<commit_message>
L a gran prueba
</commit_message>
<xml_diff>
--- a/Reporte Resumen.docx
+++ b/Reporte Resumen.docx
@@ -65,6 +65,14 @@
         </w:rPr>
         <w:t>Eres una mortal</w:t>
       </w:r>
+      <w:r>
+        <w:rPr>
+          <w:b/>
+          <w:sz w:val="28"/>
+          <w:lang w:val="es-ES"/>
+        </w:rPr>
+        <w:t xml:space="preserve"> Tuuuuuuuuuuuuuuu</w:t>
+      </w:r>
       <w:bookmarkStart w:id="0" w:name="_GoBack"/>
       <w:bookmarkEnd w:id="0"/>
     </w:p>
@@ -539,7 +547,7 @@
         <w:rPr>
           <w:noProof/>
           <w:sz w:val="28"/>
-          <w:lang w:val="es-ES" w:eastAsia="es-ES"/>
+          <w:lang w:eastAsia="es-VE"/>
         </w:rPr>
         <mc:AlternateContent>
           <mc:Choice Requires="wps">

</xml_diff>